<commit_message>
Some variables in player
</commit_message>
<xml_diff>
--- a/Documents/CodingConventions.docx
+++ b/Documents/CodingConventions.docx
@@ -29,6 +29,8 @@
         <w:jc w:val="center"/>
         <w:rPr>
           <w:rFonts w:asciiTheme="majorBidi" w:hAnsiTheme="majorBidi" w:cstheme="majorBidi"/>
+          <w:b/>
+          <w:bCs/>
           <w:sz w:val="48"/>
           <w:szCs w:val="48"/>
         </w:rPr>
@@ -40,17 +42,17 @@
           <w:rFonts w:asciiTheme="majorBidi" w:hAnsiTheme="majorBidi" w:cstheme="majorBidi"/>
           <w:b/>
           <w:bCs/>
-          <w:sz w:val="36"/>
-          <w:szCs w:val="36"/>
-        </w:rPr>
-      </w:pPr>
-      <w:r>
-        <w:rPr>
-          <w:rFonts w:asciiTheme="majorBidi" w:hAnsiTheme="majorBidi" w:cstheme="majorBidi"/>
-          <w:b/>
-          <w:bCs/>
-          <w:sz w:val="36"/>
-          <w:szCs w:val="36"/>
+          <w:sz w:val="32"/>
+          <w:szCs w:val="32"/>
+        </w:rPr>
+      </w:pPr>
+      <w:r>
+        <w:rPr>
+          <w:rFonts w:asciiTheme="majorBidi" w:hAnsiTheme="majorBidi" w:cstheme="majorBidi"/>
+          <w:b/>
+          <w:bCs/>
+          <w:sz w:val="32"/>
+          <w:szCs w:val="32"/>
         </w:rPr>
         <w:t>Naming</w:t>
       </w:r>
@@ -64,36 +66,156 @@
         </w:numPr>
         <w:rPr>
           <w:rFonts w:asciiTheme="majorBidi" w:hAnsiTheme="majorBidi" w:cstheme="majorBidi"/>
+          <w:sz w:val="24"/>
+          <w:szCs w:val="24"/>
+        </w:rPr>
+      </w:pPr>
+      <w:r>
+        <w:rPr>
+          <w:rFonts w:asciiTheme="majorBidi" w:hAnsiTheme="majorBidi" w:cstheme="majorBidi"/>
+          <w:b/>
+          <w:bCs/>
+          <w:sz w:val="26"/>
+          <w:szCs w:val="26"/>
+        </w:rPr>
+        <w:t>Packages Name:</w:t>
+      </w:r>
+      <w:r>
+        <w:rPr>
+          <w:rFonts w:asciiTheme="majorBidi" w:hAnsiTheme="majorBidi" w:cstheme="majorBidi"/>
           <w:sz w:val="28"/>
           <w:szCs w:val="28"/>
         </w:rPr>
-      </w:pPr>
-      <w:r>
-        <w:rPr>
-          <w:rFonts w:asciiTheme="majorBidi" w:hAnsiTheme="majorBidi" w:cstheme="majorBidi"/>
-          <w:b/>
-          <w:bCs/>
-          <w:sz w:val="28"/>
-          <w:szCs w:val="28"/>
-        </w:rPr>
-        <w:t>Packages Name:</w:t>
-      </w:r>
-      <w:r>
-        <w:rPr>
-          <w:rFonts w:asciiTheme="majorBidi" w:hAnsiTheme="majorBidi" w:cstheme="majorBidi"/>
-          <w:sz w:val="28"/>
-          <w:szCs w:val="28"/>
-        </w:rPr>
-        <w:t xml:space="preserve"> Starting with uppercase letter then followed by lowercase letters</w:t>
-      </w:r>
-      <w:r>
-        <w:rPr>
-          <w:rFonts w:asciiTheme="majorBidi" w:hAnsiTheme="majorBidi" w:cstheme="majorBidi"/>
-          <w:sz w:val="28"/>
-          <w:szCs w:val="28"/>
+        <w:t xml:space="preserve"> </w:t>
+      </w:r>
+      <w:r>
+        <w:rPr>
+          <w:rFonts w:asciiTheme="majorBidi" w:hAnsiTheme="majorBidi" w:cstheme="majorBidi"/>
+          <w:sz w:val="24"/>
+          <w:szCs w:val="24"/>
+        </w:rPr>
+        <w:t>Starting with uppercase letter then followed by lowercase letters</w:t>
+      </w:r>
+      <w:r>
+        <w:rPr>
+          <w:rFonts w:asciiTheme="majorBidi" w:hAnsiTheme="majorBidi" w:cstheme="majorBidi"/>
+          <w:sz w:val="24"/>
+          <w:szCs w:val="24"/>
         </w:rPr>
         <w:t>.</w:t>
       </w:r>
+      <w:r>
+        <w:rPr>
+          <w:rFonts w:asciiTheme="majorBidi" w:hAnsiTheme="majorBidi" w:cstheme="majorBidi"/>
+          <w:sz w:val="24"/>
+          <w:szCs w:val="24"/>
+        </w:rPr>
+        <w:t xml:space="preserve"> </w:t>
+      </w:r>
+    </w:p>
+    <w:p>
+      <w:pPr>
+        <w:pStyle w:val="ListParagraph"/>
+        <w:rPr>
+          <w:rFonts w:asciiTheme="majorBidi" w:hAnsiTheme="majorBidi" w:cstheme="majorBidi"/>
+          <w:sz w:val="24"/>
+          <w:szCs w:val="24"/>
+        </w:rPr>
+      </w:pPr>
+      <w:r>
+        <w:rPr>
+          <w:noProof/>
+          <w:sz w:val="24"/>
+          <w:szCs w:val="24"/>
+        </w:rPr>
+        <w:drawing>
+          <wp:anchor distT="0" distB="0" distL="114300" distR="114300" simplePos="0" relativeHeight="251658240" behindDoc="1" locked="0" layoutInCell="1" allowOverlap="1" wp14:anchorId="61CA0336" wp14:editId="1DEA1472">
+            <wp:simplePos x="0" y="0"/>
+            <wp:positionH relativeFrom="column">
+              <wp:posOffset>1181100</wp:posOffset>
+            </wp:positionH>
+            <wp:positionV relativeFrom="paragraph">
+              <wp:posOffset>107315</wp:posOffset>
+            </wp:positionV>
+            <wp:extent cx="971550" cy="419100"/>
+            <wp:effectExtent l="0" t="0" r="0" b="0"/>
+            <wp:wrapTight wrapText="bothSides">
+              <wp:wrapPolygon edited="0">
+                <wp:start x="0" y="0"/>
+                <wp:lineTo x="0" y="20618"/>
+                <wp:lineTo x="21176" y="20618"/>
+                <wp:lineTo x="21176" y="0"/>
+                <wp:lineTo x="0" y="0"/>
+              </wp:wrapPolygon>
+            </wp:wrapTight>
+            <wp:docPr id="1" name="Picture 1" descr="C:\Users\mehrnosh\AppData\Local\Microsoft\Windows\INetCache\Content.Word\packagesName.png"/>
+            <wp:cNvGraphicFramePr>
+              <a:graphicFrameLocks xmlns:a="http://schemas.openxmlformats.org/drawingml/2006/main" noChangeAspect="1"/>
+            </wp:cNvGraphicFramePr>
+            <a:graphic xmlns:a="http://schemas.openxmlformats.org/drawingml/2006/main">
+              <a:graphicData uri="http://schemas.openxmlformats.org/drawingml/2006/picture">
+                <pic:pic xmlns:pic="http://schemas.openxmlformats.org/drawingml/2006/picture">
+                  <pic:nvPicPr>
+                    <pic:cNvPr id="0" name="Picture 12" descr="C:\Users\mehrnosh\AppData\Local\Microsoft\Windows\INetCache\Content.Word\packagesName.png"/>
+                    <pic:cNvPicPr>
+                      <a:picLocks noChangeAspect="1" noChangeArrowheads="1"/>
+                    </pic:cNvPicPr>
+                  </pic:nvPicPr>
+                  <pic:blipFill>
+                    <a:blip r:embed="rId5">
+                      <a:extLst>
+                        <a:ext uri="{28A0092B-C50C-407E-A947-70E740481C1C}">
+                          <a14:useLocalDpi xmlns:a14="http://schemas.microsoft.com/office/drawing/2010/main" val="0"/>
+                        </a:ext>
+                      </a:extLst>
+                    </a:blip>
+                    <a:srcRect/>
+                    <a:stretch>
+                      <a:fillRect/>
+                    </a:stretch>
+                  </pic:blipFill>
+                  <pic:spPr bwMode="auto">
+                    <a:xfrm>
+                      <a:off x="0" y="0"/>
+                      <a:ext cx="971550" cy="419100"/>
+                    </a:xfrm>
+                    <a:prstGeom prst="rect">
+                      <a:avLst/>
+                    </a:prstGeom>
+                    <a:noFill/>
+                    <a:ln>
+                      <a:noFill/>
+                    </a:ln>
+                  </pic:spPr>
+                </pic:pic>
+              </a:graphicData>
+            </a:graphic>
+          </wp:anchor>
+        </w:drawing>
+      </w:r>
+    </w:p>
+    <w:p>
+      <w:pPr>
+        <w:pStyle w:val="ListParagraph"/>
+        <w:rPr>
+          <w:rFonts w:asciiTheme="majorBidi" w:hAnsiTheme="majorBidi" w:cstheme="majorBidi"/>
+          <w:sz w:val="24"/>
+          <w:szCs w:val="24"/>
+        </w:rPr>
+      </w:pPr>
+      <w:r>
+        <w:rPr>
+          <w:rFonts w:asciiTheme="majorBidi" w:hAnsiTheme="majorBidi" w:cstheme="majorBidi"/>
+          <w:sz w:val="24"/>
+          <w:szCs w:val="24"/>
+        </w:rPr>
+        <w:t xml:space="preserve">Example:   </w:t>
+      </w:r>
+    </w:p>
+    <w:p>
+      <w:pPr>
+        <w:pStyle w:val="ListParagraph"/>
+      </w:pPr>
     </w:p>
     <w:p>
       <w:pPr>
@@ -113,59 +235,112 @@
           <w:rFonts w:asciiTheme="majorBidi" w:hAnsiTheme="majorBidi" w:cstheme="majorBidi"/>
           <w:b/>
           <w:bCs/>
+          <w:sz w:val="26"/>
+          <w:szCs w:val="26"/>
+        </w:rPr>
+        <w:t>Classes Name:</w:t>
+      </w:r>
+      <w:r>
+        <w:rPr>
+          <w:rFonts w:asciiTheme="majorBidi" w:hAnsiTheme="majorBidi" w:cstheme="majorBidi"/>
           <w:sz w:val="28"/>
           <w:szCs w:val="28"/>
         </w:rPr>
-        <w:t>Class</w:t>
-      </w:r>
-      <w:r>
-        <w:rPr>
-          <w:rFonts w:asciiTheme="majorBidi" w:hAnsiTheme="majorBidi" w:cstheme="majorBidi"/>
-          <w:b/>
-          <w:bCs/>
+        <w:t xml:space="preserve"> </w:t>
+      </w:r>
+      <w:r>
+        <w:rPr>
+          <w:rFonts w:asciiTheme="majorBidi" w:hAnsiTheme="majorBidi" w:cstheme="majorBidi"/>
+          <w:sz w:val="24"/>
+          <w:szCs w:val="24"/>
+        </w:rPr>
+        <w:t xml:space="preserve">using </w:t>
+      </w:r>
+      <w:proofErr w:type="spellStart"/>
+      <w:r>
+        <w:rPr>
+          <w:rFonts w:asciiTheme="majorBidi" w:hAnsiTheme="majorBidi" w:cstheme="majorBidi"/>
+          <w:sz w:val="24"/>
+          <w:szCs w:val="24"/>
+        </w:rPr>
+        <w:t>UpperCamelCase</w:t>
+      </w:r>
+      <w:proofErr w:type="spellEnd"/>
+      <w:r>
+        <w:rPr>
+          <w:rFonts w:asciiTheme="majorBidi" w:hAnsiTheme="majorBidi" w:cstheme="majorBidi"/>
+          <w:sz w:val="24"/>
+          <w:szCs w:val="24"/>
+        </w:rPr>
+        <w:t>.</w:t>
+      </w:r>
+      <w:r>
+        <w:rPr>
+          <w:rFonts w:asciiTheme="majorBidi" w:hAnsiTheme="majorBidi" w:cstheme="majorBidi"/>
           <w:sz w:val="28"/>
           <w:szCs w:val="28"/>
         </w:rPr>
-        <w:t>es</w:t>
-      </w:r>
-      <w:r>
-        <w:rPr>
-          <w:rFonts w:asciiTheme="majorBidi" w:hAnsiTheme="majorBidi" w:cstheme="majorBidi"/>
-          <w:b/>
-          <w:bCs/>
+        <w:t xml:space="preserve"> </w:t>
+      </w:r>
+    </w:p>
+    <w:p>
+      <w:pPr>
+        <w:pStyle w:val="ListParagraph"/>
+        <w:rPr>
+          <w:rFonts w:asciiTheme="majorBidi" w:hAnsiTheme="majorBidi" w:cstheme="majorBidi"/>
+          <w:sz w:val="24"/>
+          <w:szCs w:val="24"/>
+        </w:rPr>
+      </w:pPr>
+      <w:r>
+        <w:rPr>
+          <w:noProof/>
+          <w:sz w:val="26"/>
+          <w:szCs w:val="26"/>
+        </w:rPr>
+        <w:pict>
+          <v:shapetype id="_x0000_t75" coordsize="21600,21600" o:spt="75" o:preferrelative="t" path="m@4@5l@4@11@9@11@9@5xe" filled="f" stroked="f">
+            <v:stroke joinstyle="miter"/>
+            <v:formulas>
+              <v:f eqn="if lineDrawn pixelLineWidth 0"/>
+              <v:f eqn="sum @0 1 0"/>
+              <v:f eqn="sum 0 0 @1"/>
+              <v:f eqn="prod @2 1 2"/>
+              <v:f eqn="prod @3 21600 pixelWidth"/>
+              <v:f eqn="prod @3 21600 pixelHeight"/>
+              <v:f eqn="sum @0 0 1"/>
+              <v:f eqn="prod @6 1 2"/>
+              <v:f eqn="prod @7 21600 pixelWidth"/>
+              <v:f eqn="sum @8 21600 0"/>
+              <v:f eqn="prod @7 21600 pixelHeight"/>
+              <v:f eqn="sum @10 21600 0"/>
+            </v:formulas>
+            <v:path o:extrusionok="f" gradientshapeok="t" o:connecttype="rect"/>
+            <o:lock v:ext="edit" aspectratio="t"/>
+          </v:shapetype>
+          <v:shape id="_x0000_s1026" type="#_x0000_t75" style="position:absolute;left:0;text-align:left;margin-left:94.5pt;margin-top:.95pt;width:127.5pt;height:18.75pt;z-index:251660288;mso-position-horizontal-relative:text;mso-position-vertical-relative:text;mso-width-relative:page;mso-height-relative:page">
+            <v:imagedata r:id="rId6" o:title="ClassName"/>
+          </v:shape>
+        </w:pict>
+      </w:r>
+      <w:r>
+        <w:rPr>
+          <w:rFonts w:asciiTheme="majorBidi" w:hAnsiTheme="majorBidi" w:cstheme="majorBidi"/>
+          <w:sz w:val="24"/>
+          <w:szCs w:val="24"/>
+        </w:rPr>
+        <w:t xml:space="preserve">Example: </w:t>
+      </w:r>
+    </w:p>
+    <w:p>
+      <w:pPr>
+        <w:pStyle w:val="ListParagraph"/>
+        <w:rPr>
+          <w:rFonts w:asciiTheme="majorBidi" w:hAnsiTheme="majorBidi" w:cstheme="majorBidi"/>
           <w:sz w:val="28"/>
           <w:szCs w:val="28"/>
         </w:rPr>
-        <w:t xml:space="preserve"> Name:</w:t>
-      </w:r>
-      <w:r>
-        <w:rPr>
-          <w:rFonts w:asciiTheme="majorBidi" w:hAnsiTheme="majorBidi" w:cstheme="majorBidi"/>
-          <w:sz w:val="28"/>
-          <w:szCs w:val="28"/>
-        </w:rPr>
-        <w:t xml:space="preserve"> using </w:t>
-      </w:r>
-      <w:proofErr w:type="spellStart"/>
-      <w:r>
-        <w:rPr>
-          <w:rFonts w:asciiTheme="majorBidi" w:hAnsiTheme="majorBidi" w:cstheme="majorBidi"/>
-          <w:sz w:val="28"/>
-          <w:szCs w:val="28"/>
-        </w:rPr>
-        <w:t>UpperCamelCase</w:t>
-      </w:r>
-      <w:proofErr w:type="spellEnd"/>
-      <w:r>
-        <w:rPr>
-          <w:rFonts w:asciiTheme="majorBidi" w:hAnsiTheme="majorBidi" w:cstheme="majorBidi"/>
-          <w:sz w:val="28"/>
-          <w:szCs w:val="28"/>
-        </w:rPr>
-        <w:t>.</w:t>
-      </w:r>
-      <w:bookmarkStart w:id="0" w:name="_GoBack"/>
-      <w:bookmarkEnd w:id="0"/>
+      </w:pPr>
     </w:p>
     <w:p>
       <w:pPr>
@@ -185,10 +360,52 @@
           <w:rFonts w:asciiTheme="majorBidi" w:hAnsiTheme="majorBidi" w:cstheme="majorBidi"/>
           <w:b/>
           <w:bCs/>
+          <w:sz w:val="26"/>
+          <w:szCs w:val="26"/>
+        </w:rPr>
+        <w:t>Methods Name:</w:t>
+      </w:r>
+      <w:r>
+        <w:rPr>
+          <w:rFonts w:asciiTheme="majorBidi" w:hAnsiTheme="majorBidi" w:cstheme="majorBidi"/>
           <w:sz w:val="28"/>
           <w:szCs w:val="28"/>
         </w:rPr>
-        <w:t>Methods Name:</w:t>
+        <w:t xml:space="preserve"> </w:t>
+      </w:r>
+      <w:r>
+        <w:rPr>
+          <w:rFonts w:asciiTheme="majorBidi" w:hAnsiTheme="majorBidi" w:cstheme="majorBidi"/>
+          <w:sz w:val="24"/>
+          <w:szCs w:val="24"/>
+        </w:rPr>
+        <w:t xml:space="preserve">using </w:t>
+      </w:r>
+      <w:proofErr w:type="spellStart"/>
+      <w:r>
+        <w:rPr>
+          <w:rFonts w:asciiTheme="majorBidi" w:hAnsiTheme="majorBidi" w:cstheme="majorBidi"/>
+          <w:sz w:val="24"/>
+          <w:szCs w:val="24"/>
+        </w:rPr>
+        <w:t>l</w:t>
+      </w:r>
+      <w:r>
+        <w:rPr>
+          <w:rFonts w:asciiTheme="majorBidi" w:hAnsiTheme="majorBidi" w:cstheme="majorBidi"/>
+          <w:sz w:val="24"/>
+          <w:szCs w:val="24"/>
+        </w:rPr>
+        <w:t>owerCamelCase</w:t>
+      </w:r>
+      <w:proofErr w:type="spellEnd"/>
+      <w:r>
+        <w:rPr>
+          <w:rFonts w:asciiTheme="majorBidi" w:hAnsiTheme="majorBidi" w:cstheme="majorBidi"/>
+          <w:sz w:val="24"/>
+          <w:szCs w:val="24"/>
+        </w:rPr>
+        <w:t>.</w:t>
       </w:r>
       <w:r>
         <w:rPr>
@@ -196,33 +413,109 @@
           <w:sz w:val="28"/>
           <w:szCs w:val="28"/>
         </w:rPr>
-        <w:t xml:space="preserve"> using </w:t>
-      </w:r>
-      <w:proofErr w:type="spellStart"/>
-      <w:r>
-        <w:rPr>
-          <w:rFonts w:asciiTheme="majorBidi" w:hAnsiTheme="majorBidi" w:cstheme="majorBidi"/>
+        <w:t xml:space="preserve"> </w:t>
+      </w:r>
+    </w:p>
+    <w:p>
+      <w:pPr>
+        <w:pStyle w:val="ListParagraph"/>
+        <w:rPr>
+          <w:rFonts w:asciiTheme="majorBidi" w:hAnsiTheme="majorBidi" w:cstheme="majorBidi"/>
+          <w:sz w:val="24"/>
+          <w:szCs w:val="24"/>
+        </w:rPr>
+      </w:pPr>
+      <w:r>
+        <w:rPr>
+          <w:rFonts w:asciiTheme="majorBidi" w:hAnsiTheme="majorBidi" w:cstheme="majorBidi"/>
+          <w:noProof/>
+          <w:sz w:val="24"/>
+          <w:szCs w:val="24"/>
+        </w:rPr>
+        <w:drawing>
+          <wp:anchor distT="0" distB="0" distL="114300" distR="114300" simplePos="0" relativeHeight="251661312" behindDoc="1" locked="0" layoutInCell="1" allowOverlap="1" wp14:anchorId="1A3C3E07" wp14:editId="14244952">
+            <wp:simplePos x="0" y="0"/>
+            <wp:positionH relativeFrom="column">
+              <wp:posOffset>1181100</wp:posOffset>
+            </wp:positionH>
+            <wp:positionV relativeFrom="paragraph">
+              <wp:posOffset>5715</wp:posOffset>
+            </wp:positionV>
+            <wp:extent cx="3171825" cy="219075"/>
+            <wp:effectExtent l="0" t="0" r="9525" b="9525"/>
+            <wp:wrapNone/>
+            <wp:docPr id="3" name="Picture 3" descr="C:\Users\mehrnosh\AppData\Local\Microsoft\Windows\INetCache\Content.Word\MethodName.png"/>
+            <wp:cNvGraphicFramePr>
+              <a:graphicFrameLocks xmlns:a="http://schemas.openxmlformats.org/drawingml/2006/main" noChangeAspect="1"/>
+            </wp:cNvGraphicFramePr>
+            <a:graphic xmlns:a="http://schemas.openxmlformats.org/drawingml/2006/main">
+              <a:graphicData uri="http://schemas.openxmlformats.org/drawingml/2006/picture">
+                <pic:pic xmlns:pic="http://schemas.openxmlformats.org/drawingml/2006/picture">
+                  <pic:nvPicPr>
+                    <pic:cNvPr id="0" name="Picture 29" descr="C:\Users\mehrnosh\AppData\Local\Microsoft\Windows\INetCache\Content.Word\MethodName.png"/>
+                    <pic:cNvPicPr>
+                      <a:picLocks noChangeAspect="1" noChangeArrowheads="1"/>
+                    </pic:cNvPicPr>
+                  </pic:nvPicPr>
+                  <pic:blipFill>
+                    <a:blip r:embed="rId7">
+                      <a:extLst>
+                        <a:ext uri="{28A0092B-C50C-407E-A947-70E740481C1C}">
+                          <a14:useLocalDpi xmlns:a14="http://schemas.microsoft.com/office/drawing/2010/main" val="0"/>
+                        </a:ext>
+                      </a:extLst>
+                    </a:blip>
+                    <a:srcRect/>
+                    <a:stretch>
+                      <a:fillRect/>
+                    </a:stretch>
+                  </pic:blipFill>
+                  <pic:spPr bwMode="auto">
+                    <a:xfrm>
+                      <a:off x="0" y="0"/>
+                      <a:ext cx="3171825" cy="219075"/>
+                    </a:xfrm>
+                    <a:prstGeom prst="rect">
+                      <a:avLst/>
+                    </a:prstGeom>
+                    <a:noFill/>
+                    <a:ln>
+                      <a:noFill/>
+                    </a:ln>
+                  </pic:spPr>
+                </pic:pic>
+              </a:graphicData>
+            </a:graphic>
+          </wp:anchor>
+        </w:drawing>
+      </w:r>
+      <w:r>
+        <w:rPr>
+          <w:rFonts w:asciiTheme="majorBidi" w:hAnsiTheme="majorBidi" w:cstheme="majorBidi"/>
+          <w:sz w:val="24"/>
+          <w:szCs w:val="24"/>
+        </w:rPr>
+        <w:t xml:space="preserve">Example: </w:t>
+      </w:r>
+    </w:p>
+    <w:p>
+      <w:pPr>
+        <w:pStyle w:val="ListParagraph"/>
+        <w:rPr>
+          <w:rFonts w:asciiTheme="majorBidi" w:hAnsiTheme="majorBidi" w:cstheme="majorBidi" w:hint="cs"/>
           <w:sz w:val="28"/>
           <w:szCs w:val="28"/>
-        </w:rPr>
-        <w:t>l</w:t>
-      </w:r>
-      <w:r>
-        <w:rPr>
-          <w:rFonts w:asciiTheme="majorBidi" w:hAnsiTheme="majorBidi" w:cstheme="majorBidi"/>
-          <w:sz w:val="28"/>
-          <w:szCs w:val="28"/>
-        </w:rPr>
-        <w:t>owerCamelCase</w:t>
-      </w:r>
-      <w:proofErr w:type="spellEnd"/>
-      <w:r>
-        <w:rPr>
-          <w:rFonts w:asciiTheme="majorBidi" w:hAnsiTheme="majorBidi" w:cstheme="majorBidi"/>
-          <w:sz w:val="28"/>
-          <w:szCs w:val="28"/>
-        </w:rPr>
-        <w:t>.</w:t>
+          <w:rtl/>
+          <w:lang w:bidi="fa-IR"/>
+        </w:rPr>
+      </w:pPr>
+      <w:r>
+        <w:rPr>
+          <w:rFonts w:asciiTheme="majorBidi" w:hAnsiTheme="majorBidi" w:cstheme="majorBidi"/>
+          <w:sz w:val="24"/>
+          <w:szCs w:val="24"/>
+        </w:rPr>
+        <w:t xml:space="preserve"> </w:t>
       </w:r>
     </w:p>
     <w:p>
@@ -243,72 +536,172 @@
           <w:rFonts w:asciiTheme="majorBidi" w:hAnsiTheme="majorBidi" w:cstheme="majorBidi"/>
           <w:b/>
           <w:bCs/>
+          <w:sz w:val="26"/>
+          <w:szCs w:val="26"/>
+        </w:rPr>
+        <w:t>Variables Name:</w:t>
+      </w:r>
+      <w:r>
+        <w:rPr>
+          <w:rFonts w:asciiTheme="majorBidi" w:hAnsiTheme="majorBidi" w:cstheme="majorBidi"/>
           <w:sz w:val="28"/>
           <w:szCs w:val="28"/>
         </w:rPr>
-        <w:t>Variables Name:</w:t>
-      </w:r>
-      <w:r>
+        <w:t xml:space="preserve"> </w:t>
+      </w:r>
+      <w:r>
+        <w:rPr>
+          <w:rFonts w:asciiTheme="majorBidi" w:hAnsiTheme="majorBidi" w:cstheme="majorBidi"/>
+          <w:sz w:val="24"/>
+          <w:szCs w:val="24"/>
+        </w:rPr>
+        <w:t xml:space="preserve">using </w:t>
+      </w:r>
+      <w:proofErr w:type="spellStart"/>
+      <w:r>
+        <w:rPr>
+          <w:rFonts w:asciiTheme="majorBidi" w:hAnsiTheme="majorBidi" w:cstheme="majorBidi"/>
+          <w:sz w:val="24"/>
+          <w:szCs w:val="24"/>
+        </w:rPr>
+        <w:t>l</w:t>
+      </w:r>
+      <w:r>
+        <w:rPr>
+          <w:rFonts w:asciiTheme="majorBidi" w:hAnsiTheme="majorBidi" w:cstheme="majorBidi"/>
+          <w:sz w:val="24"/>
+          <w:szCs w:val="24"/>
+        </w:rPr>
+        <w:t>owerCamelCase</w:t>
+      </w:r>
+      <w:proofErr w:type="spellEnd"/>
+      <w:r>
+        <w:rPr>
+          <w:rFonts w:asciiTheme="majorBidi" w:hAnsiTheme="majorBidi" w:cstheme="majorBidi"/>
+          <w:sz w:val="24"/>
+          <w:szCs w:val="24"/>
+        </w:rPr>
+        <w:t>.</w:t>
+      </w:r>
+    </w:p>
+    <w:p>
+      <w:pPr>
+        <w:pStyle w:val="ListParagraph"/>
         <w:rPr>
           <w:rFonts w:asciiTheme="majorBidi" w:hAnsiTheme="majorBidi" w:cstheme="majorBidi"/>
           <w:sz w:val="28"/>
           <w:szCs w:val="28"/>
         </w:rPr>
-        <w:t xml:space="preserve"> using </w:t>
-      </w:r>
-      <w:proofErr w:type="spellStart"/>
-      <w:r>
+      </w:pPr>
+      <w:r>
+        <w:rPr>
+          <w:rFonts w:asciiTheme="majorBidi" w:hAnsiTheme="majorBidi" w:cstheme="majorBidi"/>
+          <w:noProof/>
+          <w:sz w:val="24"/>
+          <w:szCs w:val="24"/>
+        </w:rPr>
+        <w:drawing>
+          <wp:anchor distT="0" distB="0" distL="114300" distR="114300" simplePos="0" relativeHeight="251662336" behindDoc="1" locked="0" layoutInCell="1" allowOverlap="1" wp14:anchorId="701C9EB6" wp14:editId="1501AC06">
+            <wp:simplePos x="0" y="0"/>
+            <wp:positionH relativeFrom="column">
+              <wp:posOffset>1219200</wp:posOffset>
+            </wp:positionH>
+            <wp:positionV relativeFrom="paragraph">
+              <wp:posOffset>72390</wp:posOffset>
+            </wp:positionV>
+            <wp:extent cx="1847850" cy="542925"/>
+            <wp:effectExtent l="0" t="0" r="0" b="9525"/>
+            <wp:wrapNone/>
+            <wp:docPr id="4" name="Picture 4" descr="C:\Users\mehrnosh\AppData\Local\Microsoft\Windows\INetCache\Content.Word\VariableName.png"/>
+            <wp:cNvGraphicFramePr>
+              <a:graphicFrameLocks xmlns:a="http://schemas.openxmlformats.org/drawingml/2006/main" noChangeAspect="1"/>
+            </wp:cNvGraphicFramePr>
+            <a:graphic xmlns:a="http://schemas.openxmlformats.org/drawingml/2006/main">
+              <a:graphicData uri="http://schemas.openxmlformats.org/drawingml/2006/picture">
+                <pic:pic xmlns:pic="http://schemas.openxmlformats.org/drawingml/2006/picture">
+                  <pic:nvPicPr>
+                    <pic:cNvPr id="0" name="Picture 32" descr="C:\Users\mehrnosh\AppData\Local\Microsoft\Windows\INetCache\Content.Word\VariableName.png"/>
+                    <pic:cNvPicPr>
+                      <a:picLocks noChangeAspect="1" noChangeArrowheads="1"/>
+                    </pic:cNvPicPr>
+                  </pic:nvPicPr>
+                  <pic:blipFill>
+                    <a:blip r:embed="rId8">
+                      <a:extLst>
+                        <a:ext uri="{28A0092B-C50C-407E-A947-70E740481C1C}">
+                          <a14:useLocalDpi xmlns:a14="http://schemas.microsoft.com/office/drawing/2010/main" val="0"/>
+                        </a:ext>
+                      </a:extLst>
+                    </a:blip>
+                    <a:srcRect/>
+                    <a:stretch>
+                      <a:fillRect/>
+                    </a:stretch>
+                  </pic:blipFill>
+                  <pic:spPr bwMode="auto">
+                    <a:xfrm>
+                      <a:off x="0" y="0"/>
+                      <a:ext cx="1847850" cy="542925"/>
+                    </a:xfrm>
+                    <a:prstGeom prst="rect">
+                      <a:avLst/>
+                    </a:prstGeom>
+                    <a:noFill/>
+                    <a:ln>
+                      <a:noFill/>
+                    </a:ln>
+                  </pic:spPr>
+                </pic:pic>
+              </a:graphicData>
+            </a:graphic>
+          </wp:anchor>
+        </w:drawing>
+      </w:r>
+    </w:p>
+    <w:p>
+      <w:pPr>
+        <w:pStyle w:val="ListParagraph"/>
+        <w:rPr>
+          <w:rFonts w:asciiTheme="majorBidi" w:hAnsiTheme="majorBidi" w:cstheme="majorBidi"/>
+          <w:sz w:val="24"/>
+          <w:szCs w:val="24"/>
+        </w:rPr>
+      </w:pPr>
+      <w:r>
+        <w:rPr>
+          <w:rFonts w:asciiTheme="majorBidi" w:hAnsiTheme="majorBidi" w:cstheme="majorBidi"/>
+          <w:sz w:val="24"/>
+          <w:szCs w:val="24"/>
+        </w:rPr>
+        <w:t>Example:</w:t>
+      </w:r>
+    </w:p>
+    <w:p>
+      <w:pPr>
         <w:rPr>
           <w:rFonts w:asciiTheme="majorBidi" w:hAnsiTheme="majorBidi" w:cstheme="majorBidi"/>
           <w:sz w:val="28"/>
           <w:szCs w:val="28"/>
         </w:rPr>
-        <w:t>l</w:t>
-      </w:r>
-      <w:r>
-        <w:rPr>
-          <w:rFonts w:asciiTheme="majorBidi" w:hAnsiTheme="majorBidi" w:cstheme="majorBidi"/>
-          <w:sz w:val="28"/>
-          <w:szCs w:val="28"/>
-        </w:rPr>
-        <w:t>owerCamelCase</w:t>
-      </w:r>
-      <w:proofErr w:type="spellEnd"/>
-      <w:r>
-        <w:rPr>
-          <w:rFonts w:asciiTheme="majorBidi" w:hAnsiTheme="majorBidi" w:cstheme="majorBidi"/>
-          <w:sz w:val="28"/>
-          <w:szCs w:val="28"/>
-        </w:rPr>
-        <w:t>.</w:t>
-      </w:r>
-    </w:p>
-    <w:p>
-      <w:pPr>
-        <w:rPr>
-          <w:rFonts w:asciiTheme="majorBidi" w:hAnsiTheme="majorBidi" w:cstheme="majorBidi"/>
-          <w:sz w:val="28"/>
-          <w:szCs w:val="28"/>
-        </w:rPr>
-      </w:pPr>
-    </w:p>
-    <w:p>
-      <w:pPr>
-        <w:rPr>
-          <w:rFonts w:asciiTheme="majorBidi" w:hAnsiTheme="majorBidi" w:cstheme="majorBidi"/>
-          <w:b/>
-          <w:bCs/>
-          <w:sz w:val="36"/>
-          <w:szCs w:val="36"/>
-        </w:rPr>
-      </w:pPr>
-      <w:r>
-        <w:rPr>
-          <w:rFonts w:asciiTheme="majorBidi" w:hAnsiTheme="majorBidi" w:cstheme="majorBidi"/>
-          <w:b/>
-          <w:bCs/>
-          <w:sz w:val="36"/>
-          <w:szCs w:val="36"/>
+      </w:pPr>
+    </w:p>
+    <w:p>
+      <w:pPr>
+        <w:rPr>
+          <w:rFonts w:asciiTheme="majorBidi" w:hAnsiTheme="majorBidi" w:cstheme="majorBidi"/>
+          <w:b/>
+          <w:bCs/>
+          <w:sz w:val="32"/>
+          <w:szCs w:val="32"/>
+        </w:rPr>
+      </w:pPr>
+      <w:r>
+        <w:rPr>
+          <w:rFonts w:asciiTheme="majorBidi" w:hAnsiTheme="majorBidi" w:cstheme="majorBidi"/>
+          <w:b/>
+          <w:bCs/>
+          <w:sz w:val="32"/>
+          <w:szCs w:val="32"/>
         </w:rPr>
         <w:t>Code Layouts</w:t>
       </w:r>
@@ -324,50 +717,139 @@
           <w:rFonts w:asciiTheme="majorBidi" w:hAnsiTheme="majorBidi" w:cstheme="majorBidi"/>
           <w:b/>
           <w:bCs/>
+          <w:sz w:val="24"/>
+          <w:szCs w:val="24"/>
+        </w:rPr>
+      </w:pPr>
+      <w:r>
+        <w:rPr>
+          <w:rFonts w:asciiTheme="majorBidi" w:hAnsiTheme="majorBidi" w:cstheme="majorBidi"/>
+          <w:sz w:val="24"/>
+          <w:szCs w:val="24"/>
+        </w:rPr>
+        <w:t>Methods have their opening braces on the same line separated by a space, and the ending brace of a block is in a full line alone.</w:t>
+      </w:r>
+    </w:p>
+    <w:p>
+      <w:pPr>
+        <w:pStyle w:val="ListParagraph"/>
+        <w:rPr>
+          <w:rFonts w:asciiTheme="majorBidi" w:hAnsiTheme="majorBidi" w:cstheme="majorBidi"/>
+          <w:b/>
+          <w:bCs/>
+          <w:sz w:val="24"/>
+          <w:szCs w:val="24"/>
+        </w:rPr>
+      </w:pPr>
+      <w:r>
+        <w:rPr>
+          <w:rFonts w:asciiTheme="majorBidi" w:hAnsiTheme="majorBidi" w:cstheme="majorBidi"/>
+          <w:noProof/>
+          <w:sz w:val="24"/>
+          <w:szCs w:val="24"/>
+        </w:rPr>
+        <w:drawing>
+          <wp:anchor distT="0" distB="0" distL="114300" distR="114300" simplePos="0" relativeHeight="251663360" behindDoc="1" locked="0" layoutInCell="1" allowOverlap="1" wp14:anchorId="59F481F7" wp14:editId="142ABA59">
+            <wp:simplePos x="0" y="0"/>
+            <wp:positionH relativeFrom="column">
+              <wp:posOffset>1190625</wp:posOffset>
+            </wp:positionH>
+            <wp:positionV relativeFrom="page">
+              <wp:posOffset>6191250</wp:posOffset>
+            </wp:positionV>
+            <wp:extent cx="2498090" cy="539115"/>
+            <wp:effectExtent l="0" t="0" r="0" b="0"/>
+            <wp:wrapNone/>
+            <wp:docPr id="5" name="Picture 5" descr="C:\Users\mehrnosh\AppData\Local\Microsoft\Windows\INetCache\Content.Word\MethodLayout.png"/>
+            <wp:cNvGraphicFramePr>
+              <a:graphicFrameLocks xmlns:a="http://schemas.openxmlformats.org/drawingml/2006/main" noChangeAspect="1"/>
+            </wp:cNvGraphicFramePr>
+            <a:graphic xmlns:a="http://schemas.openxmlformats.org/drawingml/2006/main">
+              <a:graphicData uri="http://schemas.openxmlformats.org/drawingml/2006/picture">
+                <pic:pic xmlns:pic="http://schemas.openxmlformats.org/drawingml/2006/picture">
+                  <pic:nvPicPr>
+                    <pic:cNvPr id="0" name="Picture 35" descr="C:\Users\mehrnosh\AppData\Local\Microsoft\Windows\INetCache\Content.Word\MethodLayout.png"/>
+                    <pic:cNvPicPr>
+                      <a:picLocks noChangeAspect="1" noChangeArrowheads="1"/>
+                    </pic:cNvPicPr>
+                  </pic:nvPicPr>
+                  <pic:blipFill>
+                    <a:blip r:embed="rId9">
+                      <a:extLst>
+                        <a:ext uri="{28A0092B-C50C-407E-A947-70E740481C1C}">
+                          <a14:useLocalDpi xmlns:a14="http://schemas.microsoft.com/office/drawing/2010/main" val="0"/>
+                        </a:ext>
+                      </a:extLst>
+                    </a:blip>
+                    <a:srcRect/>
+                    <a:stretch>
+                      <a:fillRect/>
+                    </a:stretch>
+                  </pic:blipFill>
+                  <pic:spPr bwMode="auto">
+                    <a:xfrm>
+                      <a:off x="0" y="0"/>
+                      <a:ext cx="2498090" cy="539115"/>
+                    </a:xfrm>
+                    <a:prstGeom prst="rect">
+                      <a:avLst/>
+                    </a:prstGeom>
+                    <a:noFill/>
+                    <a:ln>
+                      <a:noFill/>
+                    </a:ln>
+                  </pic:spPr>
+                </pic:pic>
+              </a:graphicData>
+            </a:graphic>
+            <wp14:sizeRelH relativeFrom="margin">
+              <wp14:pctWidth>0</wp14:pctWidth>
+            </wp14:sizeRelH>
+            <wp14:sizeRelV relativeFrom="margin">
+              <wp14:pctHeight>0</wp14:pctHeight>
+            </wp14:sizeRelV>
+          </wp:anchor>
+        </w:drawing>
+      </w:r>
+    </w:p>
+    <w:p>
+      <w:pPr>
+        <w:pStyle w:val="ListParagraph"/>
+        <w:rPr>
+          <w:rFonts w:asciiTheme="majorBidi" w:hAnsiTheme="majorBidi" w:cstheme="majorBidi"/>
+          <w:noProof/>
+          <w:sz w:val="24"/>
+          <w:szCs w:val="24"/>
+        </w:rPr>
+      </w:pPr>
+      <w:r>
+        <w:rPr>
+          <w:rFonts w:asciiTheme="majorBidi" w:hAnsiTheme="majorBidi" w:cstheme="majorBidi"/>
+          <w:sz w:val="24"/>
+          <w:szCs w:val="24"/>
+        </w:rPr>
+        <w:t>Example:</w:t>
+      </w:r>
+      <w:r>
+        <w:rPr>
+          <w:rFonts w:asciiTheme="majorBidi" w:hAnsiTheme="majorBidi" w:cstheme="majorBidi"/>
+          <w:noProof/>
+          <w:sz w:val="24"/>
+          <w:szCs w:val="24"/>
+        </w:rPr>
+        <w:t xml:space="preserve"> </w:t>
+      </w:r>
+    </w:p>
+    <w:p>
+      <w:pPr>
+        <w:rPr>
+          <w:rFonts w:asciiTheme="majorBidi" w:hAnsiTheme="majorBidi" w:cstheme="majorBidi"/>
+          <w:b/>
+          <w:bCs/>
           <w:sz w:val="28"/>
           <w:szCs w:val="28"/>
         </w:rPr>
       </w:pPr>
-      <w:r>
-        <w:rPr>
-          <w:rFonts w:asciiTheme="majorBidi" w:hAnsiTheme="majorBidi" w:cstheme="majorBidi"/>
-          <w:sz w:val="28"/>
-          <w:szCs w:val="28"/>
-        </w:rPr>
-        <w:t>Methods</w:t>
-      </w:r>
-      <w:r>
-        <w:rPr>
-          <w:rFonts w:asciiTheme="majorBidi" w:hAnsiTheme="majorBidi" w:cstheme="majorBidi"/>
-          <w:sz w:val="28"/>
-          <w:szCs w:val="28"/>
-        </w:rPr>
-        <w:t xml:space="preserve"> have their opening braces on the same line separated by a space, and the ending brace of a block </w:t>
-      </w:r>
-      <w:r>
-        <w:rPr>
-          <w:rFonts w:asciiTheme="majorBidi" w:hAnsiTheme="majorBidi" w:cstheme="majorBidi"/>
-          <w:sz w:val="28"/>
-          <w:szCs w:val="28"/>
-        </w:rPr>
-        <w:t xml:space="preserve">is in a </w:t>
-      </w:r>
-      <w:r>
-        <w:rPr>
-          <w:rFonts w:asciiTheme="majorBidi" w:hAnsiTheme="majorBidi" w:cstheme="majorBidi"/>
-          <w:sz w:val="28"/>
-          <w:szCs w:val="28"/>
-        </w:rPr>
-        <w:t>full line alone</w:t>
-      </w:r>
-      <w:r>
-        <w:rPr>
-          <w:rFonts w:asciiTheme="majorBidi" w:hAnsiTheme="majorBidi" w:cstheme="majorBidi"/>
-          <w:sz w:val="28"/>
-          <w:szCs w:val="28"/>
-        </w:rPr>
-        <w:t>.</w:t>
-      </w:r>
     </w:p>
     <w:p>
       <w:pPr>
@@ -380,34 +862,150 @@
           <w:rFonts w:asciiTheme="majorBidi" w:hAnsiTheme="majorBidi" w:cstheme="majorBidi"/>
           <w:b/>
           <w:bCs/>
-          <w:sz w:val="28"/>
-          <w:szCs w:val="28"/>
-        </w:rPr>
-      </w:pPr>
-      <w:r>
-        <w:rPr>
-          <w:rFonts w:asciiTheme="majorBidi" w:hAnsiTheme="majorBidi" w:cstheme="majorBidi"/>
-          <w:sz w:val="28"/>
-          <w:szCs w:val="28"/>
-        </w:rPr>
-        <w:t>T</w:t>
-      </w:r>
-      <w:r>
-        <w:rPr>
-          <w:rFonts w:asciiTheme="majorBidi" w:hAnsiTheme="majorBidi" w:cstheme="majorBidi"/>
-          <w:sz w:val="28"/>
-          <w:szCs w:val="28"/>
-        </w:rPr>
-        <w:t>he braces are omitted for a control statement with only a single statement in its scope</w:t>
-      </w:r>
-      <w:r>
-        <w:rPr>
-          <w:rFonts w:asciiTheme="majorBidi" w:hAnsiTheme="majorBidi" w:cstheme="majorBidi"/>
-          <w:sz w:val="28"/>
-          <w:szCs w:val="28"/>
-        </w:rPr>
-        <w:t>.</w:t>
-      </w:r>
+          <w:sz w:val="24"/>
+          <w:szCs w:val="24"/>
+        </w:rPr>
+      </w:pPr>
+      <w:r>
+        <w:rPr>
+          <w:rFonts w:asciiTheme="majorBidi" w:hAnsiTheme="majorBidi" w:cstheme="majorBidi"/>
+          <w:sz w:val="24"/>
+          <w:szCs w:val="24"/>
+        </w:rPr>
+        <w:t>The braces are omitted for a control statement with only a single statement in its scope.</w:t>
+      </w:r>
+    </w:p>
+    <w:p>
+      <w:pPr>
+        <w:pStyle w:val="ListParagraph"/>
+        <w:rPr>
+          <w:rFonts w:asciiTheme="majorBidi" w:hAnsiTheme="majorBidi" w:cstheme="majorBidi"/>
+          <w:sz w:val="24"/>
+          <w:szCs w:val="24"/>
+        </w:rPr>
+      </w:pPr>
+      <w:r>
+        <w:rPr>
+          <w:rFonts w:asciiTheme="majorBidi" w:hAnsiTheme="majorBidi" w:cstheme="majorBidi"/>
+          <w:noProof/>
+          <w:sz w:val="24"/>
+          <w:szCs w:val="24"/>
+        </w:rPr>
+        <w:drawing>
+          <wp:anchor distT="0" distB="0" distL="114300" distR="114300" simplePos="0" relativeHeight="251664384" behindDoc="0" locked="0" layoutInCell="1" allowOverlap="1" wp14:anchorId="1E36220C" wp14:editId="1DC4EE85">
+            <wp:simplePos x="0" y="0"/>
+            <wp:positionH relativeFrom="column">
+              <wp:posOffset>1181100</wp:posOffset>
+            </wp:positionH>
+            <wp:positionV relativeFrom="paragraph">
+              <wp:posOffset>169545</wp:posOffset>
+            </wp:positionV>
+            <wp:extent cx="3143250" cy="381000"/>
+            <wp:effectExtent l="0" t="0" r="0" b="0"/>
+            <wp:wrapNone/>
+            <wp:docPr id="6" name="Picture 6" descr="C:\Users\mehrnosh\AppData\Local\Microsoft\Windows\INetCache\Content.Word\CodeLayout2.png"/>
+            <wp:cNvGraphicFramePr>
+              <a:graphicFrameLocks xmlns:a="http://schemas.openxmlformats.org/drawingml/2006/main" noChangeAspect="1"/>
+            </wp:cNvGraphicFramePr>
+            <a:graphic xmlns:a="http://schemas.openxmlformats.org/drawingml/2006/main">
+              <a:graphicData uri="http://schemas.openxmlformats.org/drawingml/2006/picture">
+                <pic:pic xmlns:pic="http://schemas.openxmlformats.org/drawingml/2006/picture">
+                  <pic:nvPicPr>
+                    <pic:cNvPr id="0" name="Picture 38" descr="C:\Users\mehrnosh\AppData\Local\Microsoft\Windows\INetCache\Content.Word\CodeLayout2.png"/>
+                    <pic:cNvPicPr>
+                      <a:picLocks noChangeAspect="1" noChangeArrowheads="1"/>
+                    </pic:cNvPicPr>
+                  </pic:nvPicPr>
+                  <pic:blipFill>
+                    <a:blip r:embed="rId10">
+                      <a:extLst>
+                        <a:ext uri="{28A0092B-C50C-407E-A947-70E740481C1C}">
+                          <a14:useLocalDpi xmlns:a14="http://schemas.microsoft.com/office/drawing/2010/main" val="0"/>
+                        </a:ext>
+                      </a:extLst>
+                    </a:blip>
+                    <a:srcRect/>
+                    <a:stretch>
+                      <a:fillRect/>
+                    </a:stretch>
+                  </pic:blipFill>
+                  <pic:spPr bwMode="auto">
+                    <a:xfrm>
+                      <a:off x="0" y="0"/>
+                      <a:ext cx="3143250" cy="381000"/>
+                    </a:xfrm>
+                    <a:prstGeom prst="rect">
+                      <a:avLst/>
+                    </a:prstGeom>
+                    <a:noFill/>
+                    <a:ln>
+                      <a:noFill/>
+                    </a:ln>
+                  </pic:spPr>
+                </pic:pic>
+              </a:graphicData>
+            </a:graphic>
+          </wp:anchor>
+        </w:drawing>
+      </w:r>
+    </w:p>
+    <w:p>
+      <w:pPr>
+        <w:pStyle w:val="ListParagraph"/>
+        <w:rPr>
+          <w:rFonts w:asciiTheme="majorBidi" w:hAnsiTheme="majorBidi" w:cstheme="majorBidi"/>
+          <w:sz w:val="24"/>
+          <w:szCs w:val="24"/>
+        </w:rPr>
+      </w:pPr>
+      <w:r>
+        <w:rPr>
+          <w:rFonts w:asciiTheme="majorBidi" w:hAnsiTheme="majorBidi" w:cstheme="majorBidi"/>
+          <w:sz w:val="24"/>
+          <w:szCs w:val="24"/>
+        </w:rPr>
+        <w:t>Example:</w:t>
+      </w:r>
+      <w:r>
+        <w:rPr>
+          <w:rFonts w:asciiTheme="majorBidi" w:hAnsiTheme="majorBidi" w:cstheme="majorBidi"/>
+          <w:noProof/>
+          <w:sz w:val="24"/>
+          <w:szCs w:val="24"/>
+        </w:rPr>
+        <w:t xml:space="preserve"> </w:t>
+      </w:r>
+      <w:r>
+        <w:rPr>
+          <w:rFonts w:asciiTheme="majorBidi" w:hAnsiTheme="majorBidi" w:cstheme="majorBidi"/>
+          <w:noProof/>
+          <w:sz w:val="24"/>
+          <w:szCs w:val="24"/>
+        </w:rPr>
+        <w:t xml:space="preserve">       </w:t>
+      </w:r>
+    </w:p>
+    <w:p>
+      <w:pPr>
+        <w:pStyle w:val="ListParagraph"/>
+        <w:rPr>
+          <w:rFonts w:asciiTheme="majorBidi" w:hAnsiTheme="majorBidi" w:cstheme="majorBidi"/>
+          <w:sz w:val="24"/>
+          <w:szCs w:val="24"/>
+        </w:rPr>
+      </w:pPr>
+    </w:p>
+    <w:p>
+      <w:pPr>
+        <w:pStyle w:val="ListParagraph"/>
+        <w:rPr>
+          <w:rFonts w:asciiTheme="majorBidi" w:hAnsiTheme="majorBidi" w:cstheme="majorBidi"/>
+          <w:b/>
+          <w:bCs/>
+          <w:sz w:val="24"/>
+          <w:szCs w:val="24"/>
+        </w:rPr>
+      </w:pPr>
     </w:p>
     <w:p>
       <w:pPr>
@@ -420,42 +1018,169 @@
           <w:rFonts w:asciiTheme="majorBidi" w:hAnsiTheme="majorBidi" w:cstheme="majorBidi"/>
           <w:b/>
           <w:bCs/>
-          <w:sz w:val="28"/>
-          <w:szCs w:val="28"/>
-        </w:rPr>
-      </w:pPr>
-      <w:r>
-        <w:rPr>
-          <w:rFonts w:asciiTheme="majorBidi" w:hAnsiTheme="majorBidi" w:cstheme="majorBidi"/>
-          <w:sz w:val="28"/>
-          <w:szCs w:val="28"/>
+          <w:sz w:val="24"/>
+          <w:szCs w:val="24"/>
+        </w:rPr>
+      </w:pPr>
+      <w:r>
+        <w:rPr>
+          <w:rFonts w:asciiTheme="majorBidi" w:hAnsiTheme="majorBidi" w:cstheme="majorBidi"/>
+          <w:sz w:val="24"/>
+          <w:szCs w:val="24"/>
         </w:rPr>
         <w:t xml:space="preserve">No blank line between member </w:t>
       </w:r>
       <w:r>
         <w:rPr>
           <w:rFonts w:asciiTheme="majorBidi" w:hAnsiTheme="majorBidi" w:cstheme="majorBidi"/>
-          <w:sz w:val="28"/>
-          <w:szCs w:val="28"/>
+          <w:sz w:val="24"/>
+          <w:szCs w:val="24"/>
         </w:rPr>
         <w:t>variables</w:t>
       </w:r>
       <w:r>
         <w:rPr>
           <w:rFonts w:asciiTheme="majorBidi" w:hAnsiTheme="majorBidi" w:cstheme="majorBidi"/>
-          <w:sz w:val="28"/>
-          <w:szCs w:val="28"/>
+          <w:sz w:val="24"/>
+          <w:szCs w:val="24"/>
         </w:rPr>
         <w:t xml:space="preserve"> in a class</w:t>
       </w:r>
       <w:r>
         <w:rPr>
           <w:rFonts w:asciiTheme="majorBidi" w:hAnsiTheme="majorBidi" w:cstheme="majorBidi"/>
-          <w:sz w:val="28"/>
-          <w:szCs w:val="28"/>
+          <w:sz w:val="24"/>
+          <w:szCs w:val="24"/>
         </w:rPr>
         <w:t>.</w:t>
       </w:r>
+      <w:r>
+        <w:rPr>
+          <w:rFonts w:asciiTheme="majorBidi" w:hAnsiTheme="majorBidi" w:cstheme="majorBidi"/>
+          <w:sz w:val="24"/>
+          <w:szCs w:val="24"/>
+        </w:rPr>
+        <w:t xml:space="preserve"> </w:t>
+      </w:r>
+    </w:p>
+    <w:p>
+      <w:pPr>
+        <w:ind w:left="720"/>
+        <w:rPr>
+          <w:rFonts w:asciiTheme="majorBidi" w:hAnsiTheme="majorBidi" w:cstheme="majorBidi"/>
+          <w:sz w:val="24"/>
+          <w:szCs w:val="24"/>
+        </w:rPr>
+      </w:pPr>
+      <w:r>
+        <w:rPr>
+          <w:noProof/>
+        </w:rPr>
+        <w:drawing>
+          <wp:anchor distT="0" distB="0" distL="114300" distR="114300" simplePos="0" relativeHeight="251665408" behindDoc="1" locked="0" layoutInCell="1" allowOverlap="1" wp14:anchorId="142BE50F" wp14:editId="72FF1CBB">
+            <wp:simplePos x="0" y="0"/>
+            <wp:positionH relativeFrom="column">
+              <wp:posOffset>1276350</wp:posOffset>
+            </wp:positionH>
+            <wp:positionV relativeFrom="paragraph">
+              <wp:posOffset>13335</wp:posOffset>
+            </wp:positionV>
+            <wp:extent cx="4457700" cy="876300"/>
+            <wp:effectExtent l="0" t="0" r="0" b="0"/>
+            <wp:wrapTight wrapText="bothSides">
+              <wp:wrapPolygon edited="0">
+                <wp:start x="0" y="0"/>
+                <wp:lineTo x="0" y="21130"/>
+                <wp:lineTo x="21508" y="21130"/>
+                <wp:lineTo x="21508" y="0"/>
+                <wp:lineTo x="0" y="0"/>
+              </wp:wrapPolygon>
+            </wp:wrapTight>
+            <wp:docPr id="7" name="Picture 7" descr="C:\Users\mehrnosh\AppData\Local\Microsoft\Windows\INetCache\Content.Word\CodeLayout3.png"/>
+            <wp:cNvGraphicFramePr>
+              <a:graphicFrameLocks xmlns:a="http://schemas.openxmlformats.org/drawingml/2006/main" noChangeAspect="1"/>
+            </wp:cNvGraphicFramePr>
+            <a:graphic xmlns:a="http://schemas.openxmlformats.org/drawingml/2006/main">
+              <a:graphicData uri="http://schemas.openxmlformats.org/drawingml/2006/picture">
+                <pic:pic xmlns:pic="http://schemas.openxmlformats.org/drawingml/2006/picture">
+                  <pic:nvPicPr>
+                    <pic:cNvPr id="0" name="Picture 41" descr="C:\Users\mehrnosh\AppData\Local\Microsoft\Windows\INetCache\Content.Word\CodeLayout3.png"/>
+                    <pic:cNvPicPr>
+                      <a:picLocks noChangeAspect="1" noChangeArrowheads="1"/>
+                    </pic:cNvPicPr>
+                  </pic:nvPicPr>
+                  <pic:blipFill>
+                    <a:blip r:embed="rId11">
+                      <a:extLst>
+                        <a:ext uri="{28A0092B-C50C-407E-A947-70E740481C1C}">
+                          <a14:useLocalDpi xmlns:a14="http://schemas.microsoft.com/office/drawing/2010/main" val="0"/>
+                        </a:ext>
+                      </a:extLst>
+                    </a:blip>
+                    <a:srcRect/>
+                    <a:stretch>
+                      <a:fillRect/>
+                    </a:stretch>
+                  </pic:blipFill>
+                  <pic:spPr bwMode="auto">
+                    <a:xfrm>
+                      <a:off x="0" y="0"/>
+                      <a:ext cx="4457700" cy="876300"/>
+                    </a:xfrm>
+                    <a:prstGeom prst="rect">
+                      <a:avLst/>
+                    </a:prstGeom>
+                    <a:noFill/>
+                    <a:ln>
+                      <a:noFill/>
+                    </a:ln>
+                  </pic:spPr>
+                </pic:pic>
+              </a:graphicData>
+            </a:graphic>
+          </wp:anchor>
+        </w:drawing>
+      </w:r>
+    </w:p>
+    <w:p>
+      <w:pPr>
+        <w:ind w:left="360"/>
+        <w:rPr>
+          <w:rFonts w:asciiTheme="majorBidi" w:hAnsiTheme="majorBidi" w:cstheme="majorBidi"/>
+          <w:b/>
+          <w:bCs/>
+          <w:sz w:val="24"/>
+          <w:szCs w:val="24"/>
+        </w:rPr>
+      </w:pPr>
+      <w:r>
+        <w:rPr>
+          <w:rFonts w:asciiTheme="majorBidi" w:hAnsiTheme="majorBidi" w:cstheme="majorBidi"/>
+          <w:sz w:val="24"/>
+          <w:szCs w:val="24"/>
+        </w:rPr>
+        <w:t xml:space="preserve">      </w:t>
+      </w:r>
+      <w:r>
+        <w:rPr>
+          <w:rFonts w:asciiTheme="majorBidi" w:hAnsiTheme="majorBidi" w:cstheme="majorBidi"/>
+          <w:sz w:val="24"/>
+          <w:szCs w:val="24"/>
+        </w:rPr>
+        <w:t>Example:</w:t>
+      </w:r>
+    </w:p>
+    <w:p>
+      <w:pPr>
+        <w:pStyle w:val="ListParagraph"/>
+        <w:rPr>
+          <w:rFonts w:asciiTheme="majorBidi" w:hAnsiTheme="majorBidi" w:cstheme="majorBidi"/>
+          <w:b/>
+          <w:bCs/>
+          <w:sz w:val="24"/>
+          <w:szCs w:val="24"/>
+        </w:rPr>
+      </w:pPr>
     </w:p>
     <w:p>
       <w:pPr>
@@ -468,18 +1193,184 @@
           <w:rFonts w:asciiTheme="majorBidi" w:hAnsiTheme="majorBidi" w:cstheme="majorBidi"/>
           <w:b/>
           <w:bCs/>
-          <w:sz w:val="28"/>
-          <w:szCs w:val="28"/>
-        </w:rPr>
-      </w:pPr>
-      <w:r>
-        <w:rPr>
-          <w:rFonts w:asciiTheme="majorBidi" w:hAnsiTheme="majorBidi" w:cstheme="majorBidi"/>
-          <w:sz w:val="28"/>
-          <w:szCs w:val="28"/>
-        </w:rPr>
+          <w:sz w:val="24"/>
+          <w:szCs w:val="24"/>
+        </w:rPr>
+      </w:pPr>
+      <w:r>
+        <w:rPr>
+          <w:rFonts w:asciiTheme="majorBidi" w:hAnsiTheme="majorBidi" w:cstheme="majorBidi"/>
+          <w:sz w:val="24"/>
+          <w:szCs w:val="24"/>
+        </w:rPr>
+        <w:lastRenderedPageBreak/>
         <w:t>One blank line between methods in a classes.</w:t>
       </w:r>
+    </w:p>
+    <w:p>
+      <w:pPr>
+        <w:pStyle w:val="ListParagraph"/>
+        <w:rPr>
+          <w:rFonts w:asciiTheme="majorBidi" w:hAnsiTheme="majorBidi" w:cstheme="majorBidi"/>
+          <w:sz w:val="24"/>
+          <w:szCs w:val="24"/>
+        </w:rPr>
+      </w:pPr>
+    </w:p>
+    <w:p>
+      <w:pPr>
+        <w:pStyle w:val="ListParagraph"/>
+        <w:rPr>
+          <w:rFonts w:asciiTheme="majorBidi" w:hAnsiTheme="majorBidi" w:cstheme="majorBidi"/>
+          <w:sz w:val="24"/>
+          <w:szCs w:val="24"/>
+        </w:rPr>
+      </w:pPr>
+      <w:r>
+        <w:rPr>
+          <w:rFonts w:asciiTheme="majorBidi" w:hAnsiTheme="majorBidi" w:cstheme="majorBidi"/>
+          <w:sz w:val="24"/>
+          <w:szCs w:val="24"/>
+        </w:rPr>
+        <w:t xml:space="preserve">Example: </w:t>
+      </w:r>
+      <w:r>
+        <w:rPr>
+          <w:rFonts w:asciiTheme="majorBidi" w:hAnsiTheme="majorBidi" w:cstheme="majorBidi"/>
+          <w:noProof/>
+          <w:sz w:val="24"/>
+          <w:szCs w:val="24"/>
+        </w:rPr>
+        <w:drawing>
+          <wp:anchor distT="0" distB="0" distL="114300" distR="114300" simplePos="0" relativeHeight="251667456" behindDoc="1" locked="0" layoutInCell="1" allowOverlap="1">
+            <wp:simplePos x="0" y="0"/>
+            <wp:positionH relativeFrom="column">
+              <wp:posOffset>1076325</wp:posOffset>
+            </wp:positionH>
+            <wp:positionV relativeFrom="paragraph">
+              <wp:posOffset>1270</wp:posOffset>
+            </wp:positionV>
+            <wp:extent cx="2962275" cy="1257300"/>
+            <wp:effectExtent l="0" t="0" r="9525" b="0"/>
+            <wp:wrapNone/>
+            <wp:docPr id="9" name="Picture 9" descr="C:\Users\mehrnosh\AppData\Local\Microsoft\Windows\INetCache\Content.Word\CodeLayout5.png"/>
+            <wp:cNvGraphicFramePr>
+              <a:graphicFrameLocks xmlns:a="http://schemas.openxmlformats.org/drawingml/2006/main" noChangeAspect="1"/>
+            </wp:cNvGraphicFramePr>
+            <a:graphic xmlns:a="http://schemas.openxmlformats.org/drawingml/2006/main">
+              <a:graphicData uri="http://schemas.openxmlformats.org/drawingml/2006/picture">
+                <pic:pic xmlns:pic="http://schemas.openxmlformats.org/drawingml/2006/picture">
+                  <pic:nvPicPr>
+                    <pic:cNvPr id="0" name="Picture 47" descr="C:\Users\mehrnosh\AppData\Local\Microsoft\Windows\INetCache\Content.Word\CodeLayout5.png"/>
+                    <pic:cNvPicPr>
+                      <a:picLocks noChangeAspect="1" noChangeArrowheads="1"/>
+                    </pic:cNvPicPr>
+                  </pic:nvPicPr>
+                  <pic:blipFill>
+                    <a:blip r:embed="rId12">
+                      <a:extLst>
+                        <a:ext uri="{28A0092B-C50C-407E-A947-70E740481C1C}">
+                          <a14:useLocalDpi xmlns:a14="http://schemas.microsoft.com/office/drawing/2010/main" val="0"/>
+                        </a:ext>
+                      </a:extLst>
+                    </a:blip>
+                    <a:srcRect/>
+                    <a:stretch>
+                      <a:fillRect/>
+                    </a:stretch>
+                  </pic:blipFill>
+                  <pic:spPr bwMode="auto">
+                    <a:xfrm>
+                      <a:off x="0" y="0"/>
+                      <a:ext cx="2962275" cy="1257300"/>
+                    </a:xfrm>
+                    <a:prstGeom prst="rect">
+                      <a:avLst/>
+                    </a:prstGeom>
+                    <a:noFill/>
+                    <a:ln>
+                      <a:noFill/>
+                    </a:ln>
+                  </pic:spPr>
+                </pic:pic>
+              </a:graphicData>
+            </a:graphic>
+          </wp:anchor>
+        </w:drawing>
+      </w:r>
+    </w:p>
+    <w:p>
+      <w:pPr>
+        <w:rPr>
+          <w:rFonts w:asciiTheme="majorBidi" w:hAnsiTheme="majorBidi" w:cstheme="majorBidi"/>
+          <w:b/>
+          <w:bCs/>
+          <w:sz w:val="24"/>
+          <w:szCs w:val="24"/>
+        </w:rPr>
+      </w:pPr>
+    </w:p>
+    <w:p>
+      <w:pPr>
+        <w:pStyle w:val="ListParagraph"/>
+        <w:rPr>
+          <w:rFonts w:asciiTheme="majorBidi" w:hAnsiTheme="majorBidi" w:cstheme="majorBidi"/>
+          <w:b/>
+          <w:bCs/>
+          <w:sz w:val="24"/>
+          <w:szCs w:val="24"/>
+        </w:rPr>
+      </w:pPr>
+    </w:p>
+    <w:p>
+      <w:pPr>
+        <w:pStyle w:val="ListParagraph"/>
+        <w:rPr>
+          <w:rFonts w:asciiTheme="majorBidi" w:hAnsiTheme="majorBidi" w:cstheme="majorBidi"/>
+          <w:b/>
+          <w:bCs/>
+          <w:sz w:val="24"/>
+          <w:szCs w:val="24"/>
+        </w:rPr>
+      </w:pPr>
+    </w:p>
+    <w:p>
+      <w:pPr>
+        <w:pStyle w:val="ListParagraph"/>
+        <w:rPr>
+          <w:rFonts w:asciiTheme="majorBidi" w:hAnsiTheme="majorBidi" w:cstheme="majorBidi"/>
+          <w:b/>
+          <w:bCs/>
+          <w:sz w:val="24"/>
+          <w:szCs w:val="24"/>
+        </w:rPr>
+      </w:pPr>
+    </w:p>
+    <w:p>
+      <w:pPr>
+        <w:pStyle w:val="ListParagraph"/>
+        <w:rPr>
+          <w:rFonts w:asciiTheme="majorBidi" w:hAnsiTheme="majorBidi" w:cstheme="majorBidi"/>
+          <w:b/>
+          <w:bCs/>
+          <w:sz w:val="24"/>
+          <w:szCs w:val="24"/>
+        </w:rPr>
+      </w:pPr>
+      <w:bookmarkStart w:id="0" w:name="_GoBack"/>
+      <w:bookmarkEnd w:id="0"/>
+    </w:p>
+    <w:p>
+      <w:pPr>
+        <w:pStyle w:val="ListParagraph"/>
+        <w:rPr>
+          <w:rFonts w:asciiTheme="majorBidi" w:hAnsiTheme="majorBidi" w:cstheme="majorBidi"/>
+          <w:b/>
+          <w:bCs/>
+          <w:sz w:val="24"/>
+          <w:szCs w:val="24"/>
+        </w:rPr>
+      </w:pPr>
     </w:p>
     <w:p>
       <w:pPr>
@@ -492,18 +1383,212 @@
           <w:rFonts w:asciiTheme="majorBidi" w:hAnsiTheme="majorBidi" w:cstheme="majorBidi"/>
           <w:b/>
           <w:bCs/>
-          <w:sz w:val="28"/>
-          <w:szCs w:val="28"/>
-        </w:rPr>
-      </w:pPr>
-      <w:r>
-        <w:rPr>
-          <w:rFonts w:asciiTheme="majorBidi" w:hAnsiTheme="majorBidi" w:cstheme="majorBidi"/>
-          <w:sz w:val="28"/>
-          <w:szCs w:val="28"/>
+          <w:sz w:val="24"/>
+          <w:szCs w:val="24"/>
+        </w:rPr>
+      </w:pPr>
+      <w:r>
+        <w:rPr>
+          <w:rFonts w:asciiTheme="majorBidi" w:hAnsiTheme="majorBidi" w:cstheme="majorBidi"/>
+          <w:sz w:val="24"/>
+          <w:szCs w:val="24"/>
         </w:rPr>
         <w:t>A single blank line between classes in a java file.</w:t>
       </w:r>
+    </w:p>
+    <w:p>
+      <w:pPr>
+        <w:pStyle w:val="ListParagraph"/>
+        <w:rPr>
+          <w:rFonts w:asciiTheme="majorBidi" w:hAnsiTheme="majorBidi" w:cstheme="majorBidi"/>
+          <w:sz w:val="24"/>
+          <w:szCs w:val="24"/>
+        </w:rPr>
+      </w:pPr>
+    </w:p>
+    <w:p>
+      <w:pPr>
+        <w:pStyle w:val="ListParagraph"/>
+        <w:rPr>
+          <w:rFonts w:asciiTheme="majorBidi" w:hAnsiTheme="majorBidi" w:cstheme="majorBidi"/>
+          <w:sz w:val="24"/>
+          <w:szCs w:val="24"/>
+        </w:rPr>
+      </w:pPr>
+      <w:r>
+        <w:rPr>
+          <w:rFonts w:asciiTheme="majorBidi" w:hAnsiTheme="majorBidi" w:cstheme="majorBidi"/>
+          <w:noProof/>
+          <w:sz w:val="24"/>
+          <w:szCs w:val="24"/>
+        </w:rPr>
+        <w:drawing>
+          <wp:anchor distT="0" distB="0" distL="114300" distR="114300" simplePos="0" relativeHeight="251666432" behindDoc="1" locked="0" layoutInCell="1" allowOverlap="1" wp14:anchorId="2C3B364A" wp14:editId="769E7039">
+            <wp:simplePos x="0" y="0"/>
+            <wp:positionH relativeFrom="column">
+              <wp:posOffset>1285875</wp:posOffset>
+            </wp:positionH>
+            <wp:positionV relativeFrom="paragraph">
+              <wp:posOffset>9525</wp:posOffset>
+            </wp:positionV>
+            <wp:extent cx="4457700" cy="1914525"/>
+            <wp:effectExtent l="0" t="0" r="0" b="9525"/>
+            <wp:wrapNone/>
+            <wp:docPr id="8" name="Picture 8" descr="C:\Users\mehrnosh\AppData\Local\Microsoft\Windows\INetCache\Content.Word\CodeLayout4.png"/>
+            <wp:cNvGraphicFramePr>
+              <a:graphicFrameLocks xmlns:a="http://schemas.openxmlformats.org/drawingml/2006/main" noChangeAspect="1"/>
+            </wp:cNvGraphicFramePr>
+            <a:graphic xmlns:a="http://schemas.openxmlformats.org/drawingml/2006/main">
+              <a:graphicData uri="http://schemas.openxmlformats.org/drawingml/2006/picture">
+                <pic:pic xmlns:pic="http://schemas.openxmlformats.org/drawingml/2006/picture">
+                  <pic:nvPicPr>
+                    <pic:cNvPr id="0" name="Picture 44" descr="C:\Users\mehrnosh\AppData\Local\Microsoft\Windows\INetCache\Content.Word\CodeLayout4.png"/>
+                    <pic:cNvPicPr>
+                      <a:picLocks noChangeAspect="1" noChangeArrowheads="1"/>
+                    </pic:cNvPicPr>
+                  </pic:nvPicPr>
+                  <pic:blipFill>
+                    <a:blip r:embed="rId13">
+                      <a:extLst>
+                        <a:ext uri="{28A0092B-C50C-407E-A947-70E740481C1C}">
+                          <a14:useLocalDpi xmlns:a14="http://schemas.microsoft.com/office/drawing/2010/main" val="0"/>
+                        </a:ext>
+                      </a:extLst>
+                    </a:blip>
+                    <a:srcRect/>
+                    <a:stretch>
+                      <a:fillRect/>
+                    </a:stretch>
+                  </pic:blipFill>
+                  <pic:spPr bwMode="auto">
+                    <a:xfrm>
+                      <a:off x="0" y="0"/>
+                      <a:ext cx="4457700" cy="1914525"/>
+                    </a:xfrm>
+                    <a:prstGeom prst="rect">
+                      <a:avLst/>
+                    </a:prstGeom>
+                    <a:noFill/>
+                    <a:ln>
+                      <a:noFill/>
+                    </a:ln>
+                  </pic:spPr>
+                </pic:pic>
+              </a:graphicData>
+            </a:graphic>
+          </wp:anchor>
+        </w:drawing>
+      </w:r>
+      <w:r>
+        <w:rPr>
+          <w:rFonts w:asciiTheme="majorBidi" w:hAnsiTheme="majorBidi" w:cstheme="majorBidi"/>
+          <w:sz w:val="24"/>
+          <w:szCs w:val="24"/>
+        </w:rPr>
+        <w:t xml:space="preserve">Example: </w:t>
+      </w:r>
+    </w:p>
+    <w:p>
+      <w:pPr>
+        <w:pStyle w:val="ListParagraph"/>
+        <w:rPr>
+          <w:rFonts w:asciiTheme="majorBidi" w:hAnsiTheme="majorBidi" w:cstheme="majorBidi"/>
+          <w:sz w:val="24"/>
+          <w:szCs w:val="24"/>
+        </w:rPr>
+      </w:pPr>
+    </w:p>
+    <w:p>
+      <w:pPr>
+        <w:pStyle w:val="ListParagraph"/>
+        <w:rPr>
+          <w:rFonts w:asciiTheme="majorBidi" w:hAnsiTheme="majorBidi" w:cstheme="majorBidi"/>
+          <w:sz w:val="24"/>
+          <w:szCs w:val="24"/>
+        </w:rPr>
+      </w:pPr>
+    </w:p>
+    <w:p>
+      <w:pPr>
+        <w:pStyle w:val="ListParagraph"/>
+        <w:rPr>
+          <w:rFonts w:asciiTheme="majorBidi" w:hAnsiTheme="majorBidi" w:cstheme="majorBidi"/>
+          <w:sz w:val="24"/>
+          <w:szCs w:val="24"/>
+        </w:rPr>
+      </w:pPr>
+    </w:p>
+    <w:p>
+      <w:pPr>
+        <w:pStyle w:val="ListParagraph"/>
+        <w:rPr>
+          <w:rFonts w:asciiTheme="majorBidi" w:hAnsiTheme="majorBidi" w:cstheme="majorBidi"/>
+          <w:sz w:val="24"/>
+          <w:szCs w:val="24"/>
+        </w:rPr>
+      </w:pPr>
+    </w:p>
+    <w:p>
+      <w:pPr>
+        <w:pStyle w:val="ListParagraph"/>
+        <w:rPr>
+          <w:rFonts w:asciiTheme="majorBidi" w:hAnsiTheme="majorBidi" w:cstheme="majorBidi"/>
+          <w:sz w:val="24"/>
+          <w:szCs w:val="24"/>
+        </w:rPr>
+      </w:pPr>
+    </w:p>
+    <w:p>
+      <w:pPr>
+        <w:pStyle w:val="ListParagraph"/>
+        <w:rPr>
+          <w:rFonts w:asciiTheme="majorBidi" w:hAnsiTheme="majorBidi" w:cstheme="majorBidi"/>
+          <w:sz w:val="24"/>
+          <w:szCs w:val="24"/>
+        </w:rPr>
+      </w:pPr>
+    </w:p>
+    <w:p>
+      <w:pPr>
+        <w:pStyle w:val="ListParagraph"/>
+        <w:rPr>
+          <w:rFonts w:asciiTheme="majorBidi" w:hAnsiTheme="majorBidi" w:cstheme="majorBidi"/>
+          <w:sz w:val="24"/>
+          <w:szCs w:val="24"/>
+        </w:rPr>
+      </w:pPr>
+    </w:p>
+    <w:p>
+      <w:pPr>
+        <w:pStyle w:val="ListParagraph"/>
+        <w:rPr>
+          <w:rFonts w:asciiTheme="majorBidi" w:hAnsiTheme="majorBidi" w:cstheme="majorBidi"/>
+          <w:sz w:val="24"/>
+          <w:szCs w:val="24"/>
+        </w:rPr>
+      </w:pPr>
+    </w:p>
+    <w:p>
+      <w:pPr>
+        <w:pStyle w:val="ListParagraph"/>
+        <w:rPr>
+          <w:rFonts w:asciiTheme="majorBidi" w:hAnsiTheme="majorBidi" w:cstheme="majorBidi"/>
+          <w:sz w:val="24"/>
+          <w:szCs w:val="24"/>
+        </w:rPr>
+      </w:pPr>
+    </w:p>
+    <w:p>
+      <w:pPr>
+        <w:pStyle w:val="ListParagraph"/>
+        <w:rPr>
+          <w:rFonts w:asciiTheme="majorBidi" w:hAnsiTheme="majorBidi" w:cstheme="majorBidi"/>
+          <w:b/>
+          <w:bCs/>
+          <w:sz w:val="24"/>
+          <w:szCs w:val="24"/>
+        </w:rPr>
+      </w:pPr>
     </w:p>
     <w:p>
       <w:pPr>
@@ -516,33 +1601,17 @@
           <w:rFonts w:asciiTheme="majorBidi" w:hAnsiTheme="majorBidi" w:cstheme="majorBidi"/>
           <w:b/>
           <w:bCs/>
-          <w:sz w:val="28"/>
-          <w:szCs w:val="28"/>
-        </w:rPr>
-      </w:pPr>
-      <w:r>
-        <w:rPr>
-          <w:rFonts w:asciiTheme="majorBidi" w:hAnsiTheme="majorBidi" w:cstheme="majorBidi"/>
-          <w:sz w:val="28"/>
-          <w:szCs w:val="28"/>
-        </w:rPr>
-        <w:t xml:space="preserve">No blank line after comments </w:t>
-      </w:r>
-      <w:r>
-        <w:rPr>
-          <w:rFonts w:asciiTheme="majorBidi" w:hAnsiTheme="majorBidi" w:cstheme="majorBidi"/>
-          <w:sz w:val="28"/>
-          <w:szCs w:val="28"/>
-        </w:rPr>
-        <w:t xml:space="preserve">that relate </w:t>
-      </w:r>
-      <w:r>
-        <w:rPr>
-          <w:rFonts w:asciiTheme="majorBidi" w:hAnsiTheme="majorBidi" w:cstheme="majorBidi"/>
-          <w:sz w:val="28"/>
-          <w:szCs w:val="28"/>
-        </w:rPr>
-        <w:t>to methods or a block of code.</w:t>
+          <w:sz w:val="24"/>
+          <w:szCs w:val="24"/>
+        </w:rPr>
+      </w:pPr>
+      <w:r>
+        <w:rPr>
+          <w:rFonts w:asciiTheme="majorBidi" w:hAnsiTheme="majorBidi" w:cstheme="majorBidi"/>
+          <w:sz w:val="24"/>
+          <w:szCs w:val="24"/>
+        </w:rPr>
+        <w:t>No blank line after comments that relate to methods or a block of code.</w:t>
       </w:r>
     </w:p>
     <w:p>
@@ -609,39 +1678,7 @@
           <w:sz w:val="28"/>
           <w:szCs w:val="28"/>
         </w:rPr>
-        <w:t>a brief header block comment</w:t>
-      </w:r>
-      <w:r>
-        <w:rPr>
-          <w:rFonts w:asciiTheme="majorBidi" w:hAnsiTheme="majorBidi" w:cstheme="majorBidi"/>
-          <w:sz w:val="28"/>
-          <w:szCs w:val="28"/>
-        </w:rPr>
-        <w:t xml:space="preserve"> provides information</w:t>
-      </w:r>
-      <w:r>
-        <w:rPr>
-          <w:rFonts w:asciiTheme="majorBidi" w:hAnsiTheme="majorBidi" w:cstheme="majorBidi"/>
-          <w:sz w:val="28"/>
-          <w:szCs w:val="28"/>
-        </w:rPr>
-        <w:t xml:space="preserve"> helpful for understanding </w:t>
-      </w:r>
-      <w:r>
-        <w:rPr>
-          <w:rFonts w:asciiTheme="majorBidi" w:hAnsiTheme="majorBidi" w:cstheme="majorBidi"/>
-          <w:sz w:val="28"/>
-          <w:szCs w:val="28"/>
-        </w:rPr>
-        <w:t>the program</w:t>
-      </w:r>
-      <w:r>
-        <w:rPr>
-          <w:rFonts w:asciiTheme="majorBidi" w:hAnsiTheme="majorBidi" w:cstheme="majorBidi"/>
-          <w:sz w:val="28"/>
-          <w:szCs w:val="28"/>
-        </w:rPr>
-        <w:t>.</w:t>
+        <w:t>a brief header block comment provides information helpful for understanding the program.</w:t>
       </w:r>
     </w:p>
     <w:p>

</xml_diff>